<commit_message>
Sync Follow Up Current Forms with CMI
</commit_message>
<xml_diff>
--- a/Follow Up Current/Adult_Self-Report_Follow_Up_Current_Form_V0.3.docx
+++ b/Follow Up Current/Adult_Self-Report_Follow_Up_Current_Form_V0.3.docx
@@ -22,7 +22,6 @@
         </w:rPr>
         <w:t xml:space="preserve">The </w:t>
       </w:r>
-      <w:proofErr w:type="spellStart"/>
       <w:r>
         <w:rPr>
           <w:rFonts w:ascii="Arial" w:eastAsia="Arial" w:hAnsi="Arial" w:cs="Arial"/>
@@ -90,7 +89,6 @@
         </w:rPr>
         <w:t>S</w:t>
       </w:r>
-      <w:proofErr w:type="spellEnd"/>
       <w:r>
         <w:rPr>
           <w:rFonts w:ascii="Arial" w:eastAsia="Arial" w:hAnsi="Arial" w:cs="Arial"/>
@@ -181,7 +179,7 @@
           <w:sz w:val="36"/>
           <w:szCs w:val="36"/>
         </w:rPr>
-        <w:t xml:space="preserve">Current </w:t>
+        <w:t>Current</w:t>
       </w:r>
       <w:r>
         <w:rPr>
@@ -190,7 +188,7 @@
           <w:sz w:val="36"/>
           <w:szCs w:val="36"/>
         </w:rPr>
-        <w:t>Form</w:t>
+        <w:t xml:space="preserve"> Form</w:t>
       </w:r>
     </w:p>
     <w:p>
@@ -301,43 +299,7 @@
           <w:sz w:val="22"/>
           <w:szCs w:val="22"/>
         </w:rPr>
-        <w:t xml:space="preserve">questionnaires were developed through a collaborative effort between the research teams of Kathleen </w:t>
-      </w:r>
-      <w:proofErr w:type="spellStart"/>
-      <w:r>
-        <w:rPr>
-          <w:rFonts w:ascii="Arial" w:eastAsia="Arial" w:hAnsi="Arial" w:cs="Arial"/>
-          <w:sz w:val="22"/>
-          <w:szCs w:val="22"/>
-        </w:rPr>
-        <w:t>Merikangas</w:t>
-      </w:r>
-      <w:proofErr w:type="spellEnd"/>
-      <w:r>
-        <w:rPr>
-          <w:rFonts w:ascii="Arial" w:eastAsia="Arial" w:hAnsi="Arial" w:cs="Arial"/>
-          <w:sz w:val="22"/>
-          <w:szCs w:val="22"/>
-        </w:rPr>
-        <w:t xml:space="preserve"> and Argyris Stringaris at the National Institute of Mental Health Intramural Research Program Mood Spectrum Collaboration, and those of Michael P. </w:t>
-      </w:r>
-      <w:proofErr w:type="spellStart"/>
-      <w:r>
-        <w:rPr>
-          <w:rFonts w:ascii="Arial" w:eastAsia="Arial" w:hAnsi="Arial" w:cs="Arial"/>
-          <w:sz w:val="22"/>
-          <w:szCs w:val="22"/>
-        </w:rPr>
-        <w:t>Milham</w:t>
-      </w:r>
-      <w:proofErr w:type="spellEnd"/>
-      <w:r>
-        <w:rPr>
-          <w:rFonts w:ascii="Arial" w:eastAsia="Arial" w:hAnsi="Arial" w:cs="Arial"/>
-          <w:sz w:val="22"/>
-          <w:szCs w:val="22"/>
-        </w:rPr>
-        <w:t xml:space="preserve"> at the Child Mind Institute and the NYS Nathan S. Kline Institute for Psychiatric Research.</w:t>
+        <w:t>questionnaires were developed through a collaborative effort between the research teams of Kathleen Merikangas and Argyris Stringaris at the National Institute of Mental Health Intramural Research Program Mood Spectrum Collaboration, and those of Michael P. Milham at the Child Mind Institute and the NYS Nathan S. Kline Institute for Psychiatric Research.</w:t>
       </w:r>
     </w:p>
     <w:p>
@@ -382,54 +344,8 @@
           <w:sz w:val="22"/>
           <w:szCs w:val="22"/>
         </w:rPr>
-        <w:t xml:space="preserve"> Evelyn </w:t>
-      </w:r>
-      <w:proofErr w:type="spellStart"/>
-      <w:r>
-        <w:rPr>
-          <w:rFonts w:ascii="Arial" w:eastAsia="Arial" w:hAnsi="Arial" w:cs="Arial"/>
-          <w:sz w:val="22"/>
-          <w:szCs w:val="22"/>
-        </w:rPr>
-        <w:t>Bromet</w:t>
-      </w:r>
-      <w:proofErr w:type="spellEnd"/>
-      <w:r>
-        <w:rPr>
-          <w:rFonts w:ascii="Arial" w:eastAsia="Arial" w:hAnsi="Arial" w:cs="Arial"/>
-          <w:sz w:val="22"/>
-          <w:szCs w:val="22"/>
-        </w:rPr>
-        <w:t xml:space="preserve">, Stan </w:t>
-      </w:r>
-      <w:proofErr w:type="spellStart"/>
-      <w:r>
-        <w:rPr>
-          <w:rFonts w:ascii="Arial" w:eastAsia="Arial" w:hAnsi="Arial" w:cs="Arial"/>
-          <w:sz w:val="22"/>
-          <w:szCs w:val="22"/>
-        </w:rPr>
-        <w:t>Colcombe</w:t>
-      </w:r>
-      <w:proofErr w:type="spellEnd"/>
-      <w:r>
-        <w:rPr>
-          <w:rFonts w:ascii="Arial" w:eastAsia="Arial" w:hAnsi="Arial" w:cs="Arial"/>
-          <w:sz w:val="22"/>
-          <w:szCs w:val="22"/>
-        </w:rPr>
-        <w:t xml:space="preserve">, Kathy Georgiadis, Dan Klein, Giovanni </w:t>
-      </w:r>
-      <w:proofErr w:type="spellStart"/>
-      <w:r>
-        <w:rPr>
-          <w:rFonts w:ascii="Arial" w:eastAsia="Arial" w:hAnsi="Arial" w:cs="Arial"/>
-          <w:sz w:val="22"/>
-          <w:szCs w:val="22"/>
-        </w:rPr>
-        <w:t>Salum</w:t>
-      </w:r>
-      <w:proofErr w:type="spellEnd"/>
+        <w:t xml:space="preserve"> Evelyn Bromet, Stan Colcombe, Kathy Georgiadis, Dan Klein, Giovanni Salum</w:t>
+      </w:r>
     </w:p>
     <w:p>
       <w:pPr>
@@ -465,43 +381,7 @@
           <w:sz w:val="22"/>
           <w:szCs w:val="22"/>
         </w:rPr>
-        <w:t xml:space="preserve"> Lindsay Alexander, </w:t>
-      </w:r>
-      <w:proofErr w:type="spellStart"/>
-      <w:r>
-        <w:rPr>
-          <w:rFonts w:ascii="Arial" w:eastAsia="Arial" w:hAnsi="Arial" w:cs="Arial"/>
-          <w:sz w:val="22"/>
-          <w:szCs w:val="22"/>
-        </w:rPr>
-        <w:t>Ioanna</w:t>
-      </w:r>
-      <w:proofErr w:type="spellEnd"/>
-      <w:r>
-        <w:rPr>
-          <w:rFonts w:ascii="Arial" w:eastAsia="Arial" w:hAnsi="Arial" w:cs="Arial"/>
-          <w:sz w:val="22"/>
-          <w:szCs w:val="22"/>
-        </w:rPr>
-        <w:t xml:space="preserve"> </w:t>
-      </w:r>
-      <w:proofErr w:type="spellStart"/>
-      <w:r>
-        <w:rPr>
-          <w:rFonts w:ascii="Arial" w:eastAsia="Arial" w:hAnsi="Arial" w:cs="Arial"/>
-          <w:sz w:val="22"/>
-          <w:szCs w:val="22"/>
-        </w:rPr>
-        <w:t>Douka</w:t>
-      </w:r>
-      <w:proofErr w:type="spellEnd"/>
-      <w:r>
-        <w:rPr>
-          <w:rFonts w:ascii="Arial" w:eastAsia="Arial" w:hAnsi="Arial" w:cs="Arial"/>
-          <w:sz w:val="22"/>
-          <w:szCs w:val="22"/>
-        </w:rPr>
-        <w:t>, Julia Dunn, Diana Lopez, Anna MacKay-Brandt, Ken Towbin</w:t>
+        <w:t xml:space="preserve"> Lindsay Alexander, Ioanna Douka, Julia Dunn, Diana Lopez, Anna MacKay-Brandt, Ken Towbin</w:t>
       </w:r>
     </w:p>
     <w:p>
@@ -538,79 +418,7 @@
           <w:sz w:val="22"/>
           <w:szCs w:val="22"/>
         </w:rPr>
-        <w:t xml:space="preserve"> Irene </w:t>
-      </w:r>
-      <w:proofErr w:type="spellStart"/>
-      <w:r>
-        <w:rPr>
-          <w:rFonts w:ascii="Arial" w:eastAsia="Arial" w:hAnsi="Arial" w:cs="Arial"/>
-          <w:sz w:val="22"/>
-          <w:szCs w:val="22"/>
-        </w:rPr>
-        <w:t>Droney</w:t>
-      </w:r>
-      <w:proofErr w:type="spellEnd"/>
-      <w:r>
-        <w:rPr>
-          <w:rFonts w:ascii="Arial" w:eastAsia="Arial" w:hAnsi="Arial" w:cs="Arial"/>
-          <w:sz w:val="22"/>
-          <w:szCs w:val="22"/>
-        </w:rPr>
-        <w:t xml:space="preserve">, Beth Foote, </w:t>
-      </w:r>
-      <w:proofErr w:type="spellStart"/>
-      <w:r>
-        <w:rPr>
-          <w:rFonts w:ascii="Arial" w:eastAsia="Arial" w:hAnsi="Arial" w:cs="Arial"/>
-          <w:sz w:val="22"/>
-          <w:szCs w:val="22"/>
-        </w:rPr>
-        <w:t>Jianping</w:t>
-      </w:r>
-      <w:proofErr w:type="spellEnd"/>
-      <w:r>
-        <w:rPr>
-          <w:rFonts w:ascii="Arial" w:eastAsia="Arial" w:hAnsi="Arial" w:cs="Arial"/>
-          <w:sz w:val="22"/>
-          <w:szCs w:val="22"/>
-        </w:rPr>
-        <w:t xml:space="preserve"> He, Georgia O’ Callaghan, Judith </w:t>
-      </w:r>
-      <w:proofErr w:type="spellStart"/>
-      <w:r>
-        <w:rPr>
-          <w:rFonts w:ascii="Arial" w:eastAsia="Arial" w:hAnsi="Arial" w:cs="Arial"/>
-          <w:sz w:val="22"/>
-          <w:szCs w:val="22"/>
-        </w:rPr>
-        <w:t>Milham</w:t>
-      </w:r>
-      <w:proofErr w:type="spellEnd"/>
-      <w:r>
-        <w:rPr>
-          <w:rFonts w:ascii="Arial" w:eastAsia="Arial" w:hAnsi="Arial" w:cs="Arial"/>
-          <w:sz w:val="22"/>
-          <w:szCs w:val="22"/>
-        </w:rPr>
-        <w:t xml:space="preserve">, Courtney Quick, Diana </w:t>
-      </w:r>
-      <w:proofErr w:type="spellStart"/>
-      <w:r>
-        <w:rPr>
-          <w:rFonts w:ascii="Arial" w:eastAsia="Arial" w:hAnsi="Arial" w:cs="Arial"/>
-          <w:sz w:val="22"/>
-          <w:szCs w:val="22"/>
-        </w:rPr>
-        <w:t>Paksarian</w:t>
-      </w:r>
-      <w:proofErr w:type="spellEnd"/>
-      <w:r>
-        <w:rPr>
-          <w:rFonts w:ascii="Arial" w:eastAsia="Arial" w:hAnsi="Arial" w:cs="Arial"/>
-          <w:sz w:val="22"/>
-          <w:szCs w:val="22"/>
-        </w:rPr>
-        <w:t xml:space="preserve">, Kayla Sirois </w:t>
+        <w:t xml:space="preserve"> Irene Droney, Beth Foote, Jianping He, Georgia O’ Callaghan, Judith Milham, Courtney Quick, Diana Paksarian, Kayla Sirois </w:t>
       </w:r>
     </w:p>
     <w:p>
@@ -6456,157 +6264,6 @@
         </w:numPr>
         <w:spacing w:after="0" w:line="240" w:lineRule="auto"/>
         <w:rPr>
-          <w:rFonts w:ascii="Arial" w:hAnsi="Arial" w:cs="Arial"/>
-          <w:sz w:val="22"/>
-          <w:szCs w:val="22"/>
-        </w:rPr>
-      </w:pPr>
-      <w:r>
-        <w:rPr>
-          <w:rFonts w:ascii="Arial" w:eastAsia="Arial" w:hAnsi="Arial" w:cs="Arial"/>
-          <w:b/>
-          <w:sz w:val="22"/>
-          <w:szCs w:val="22"/>
-        </w:rPr>
-        <w:t>… how much were you able to enjoy your usual activities?</w:t>
-      </w:r>
-      <w:r>
-        <w:rPr>
-          <w:rFonts w:ascii="Arial" w:eastAsia="Arial" w:hAnsi="Arial" w:cs="Arial"/>
-          <w:sz w:val="22"/>
-          <w:szCs w:val="22"/>
-        </w:rPr>
-        <w:t> </w:t>
-      </w:r>
-    </w:p>
-    <w:p>
-      <w:pPr>
-        <w:numPr>
-          <w:ilvl w:val="0"/>
-          <w:numId w:val="19"/>
-        </w:numPr>
-        <w:spacing w:after="0" w:line="240" w:lineRule="auto"/>
-        <w:rPr>
-          <w:rFonts w:ascii="Arial" w:eastAsia="Arial" w:hAnsi="Arial" w:cs="Arial"/>
-          <w:sz w:val="22"/>
-          <w:szCs w:val="22"/>
-        </w:rPr>
-      </w:pPr>
-      <w:r>
-        <w:rPr>
-          <w:rFonts w:ascii="Arial" w:eastAsia="Arial" w:hAnsi="Arial" w:cs="Arial"/>
-          <w:sz w:val="22"/>
-          <w:szCs w:val="22"/>
-        </w:rPr>
-        <w:t>Not at all</w:t>
-      </w:r>
-    </w:p>
-    <w:p>
-      <w:pPr>
-        <w:numPr>
-          <w:ilvl w:val="0"/>
-          <w:numId w:val="19"/>
-        </w:numPr>
-        <w:spacing w:after="0" w:line="240" w:lineRule="auto"/>
-        <w:rPr>
-          <w:rFonts w:ascii="Arial" w:eastAsia="Arial" w:hAnsi="Arial" w:cs="Arial"/>
-          <w:sz w:val="22"/>
-          <w:szCs w:val="22"/>
-        </w:rPr>
-      </w:pPr>
-      <w:r>
-        <w:rPr>
-          <w:rFonts w:ascii="Arial" w:eastAsia="Arial" w:hAnsi="Arial" w:cs="Arial"/>
-          <w:sz w:val="22"/>
-          <w:szCs w:val="22"/>
-        </w:rPr>
-        <w:t>Slightly</w:t>
-      </w:r>
-    </w:p>
-    <w:p>
-      <w:pPr>
-        <w:numPr>
-          <w:ilvl w:val="0"/>
-          <w:numId w:val="19"/>
-        </w:numPr>
-        <w:spacing w:after="0" w:line="240" w:lineRule="auto"/>
-        <w:rPr>
-          <w:rFonts w:ascii="Arial" w:eastAsia="Arial" w:hAnsi="Arial" w:cs="Arial"/>
-          <w:sz w:val="22"/>
-          <w:szCs w:val="22"/>
-        </w:rPr>
-      </w:pPr>
-      <w:r>
-        <w:rPr>
-          <w:rFonts w:ascii="Arial" w:eastAsia="Arial" w:hAnsi="Arial" w:cs="Arial"/>
-          <w:sz w:val="22"/>
-          <w:szCs w:val="22"/>
-        </w:rPr>
-        <w:t>Moderately</w:t>
-      </w:r>
-    </w:p>
-    <w:p>
-      <w:pPr>
-        <w:numPr>
-          <w:ilvl w:val="0"/>
-          <w:numId w:val="19"/>
-        </w:numPr>
-        <w:spacing w:after="0" w:line="240" w:lineRule="auto"/>
-        <w:rPr>
-          <w:rFonts w:ascii="Arial" w:eastAsia="Arial" w:hAnsi="Arial" w:cs="Arial"/>
-          <w:sz w:val="22"/>
-          <w:szCs w:val="22"/>
-        </w:rPr>
-      </w:pPr>
-      <w:r>
-        <w:rPr>
-          <w:rFonts w:ascii="Arial" w:eastAsia="Arial" w:hAnsi="Arial" w:cs="Arial"/>
-          <w:sz w:val="22"/>
-          <w:szCs w:val="22"/>
-        </w:rPr>
-        <w:t>Very much</w:t>
-      </w:r>
-    </w:p>
-    <w:p>
-      <w:pPr>
-        <w:numPr>
-          <w:ilvl w:val="0"/>
-          <w:numId w:val="19"/>
-        </w:numPr>
-        <w:spacing w:after="0" w:line="240" w:lineRule="auto"/>
-        <w:rPr>
-          <w:rFonts w:ascii="Arial" w:eastAsia="Arial" w:hAnsi="Arial" w:cs="Arial"/>
-          <w:sz w:val="22"/>
-          <w:szCs w:val="22"/>
-        </w:rPr>
-      </w:pPr>
-      <w:r>
-        <w:rPr>
-          <w:rFonts w:ascii="Arial" w:eastAsia="Arial" w:hAnsi="Arial" w:cs="Arial"/>
-          <w:sz w:val="22"/>
-          <w:szCs w:val="22"/>
-        </w:rPr>
-        <w:t>A lot</w:t>
-      </w:r>
-    </w:p>
-    <w:p>
-      <w:pPr>
-        <w:spacing w:after="0" w:line="240" w:lineRule="auto"/>
-        <w:rPr>
-          <w:rFonts w:ascii="Arial" w:eastAsia="Arial" w:hAnsi="Arial" w:cs="Arial"/>
-          <w:sz w:val="22"/>
-          <w:szCs w:val="22"/>
-        </w:rPr>
-      </w:pPr>
-    </w:p>
-    <w:p>
-      <w:pPr>
-        <w:numPr>
-          <w:ilvl w:val="0"/>
-          <w:numId w:val="1"/>
-        </w:numPr>
-        <w:spacing w:after="0" w:line="240" w:lineRule="auto"/>
-        <w:rPr>
           <w:sz w:val="22"/>
           <w:szCs w:val="22"/>
         </w:rPr>
@@ -7604,157 +7261,6 @@
     </w:p>
     <w:p>
       <w:pPr>
-        <w:numPr>
-          <w:ilvl w:val="0"/>
-          <w:numId w:val="1"/>
-        </w:numPr>
-        <w:spacing w:after="0" w:line="240" w:lineRule="auto"/>
-        <w:rPr>
-          <w:rFonts w:ascii="Arial" w:hAnsi="Arial" w:cs="Arial"/>
-          <w:sz w:val="22"/>
-          <w:szCs w:val="22"/>
-        </w:rPr>
-      </w:pPr>
-      <w:r>
-        <w:rPr>
-          <w:rFonts w:ascii="Arial" w:eastAsia="Arial" w:hAnsi="Arial" w:cs="Arial"/>
-          <w:b/>
-          <w:sz w:val="22"/>
-          <w:szCs w:val="22"/>
-        </w:rPr>
-        <w:t>… to what extent did you have negative thoughts, thought</w:t>
-      </w:r>
-      <w:r>
-        <w:rPr>
-          <w:rFonts w:ascii="Arial" w:eastAsia="Arial" w:hAnsi="Arial" w:cs="Arial"/>
-          <w:b/>
-          <w:sz w:val="22"/>
-          <w:szCs w:val="22"/>
-        </w:rPr>
-        <w:t>s</w:t>
-      </w:r>
-      <w:r>
-        <w:rPr>
-          <w:rFonts w:ascii="Arial" w:eastAsia="Arial" w:hAnsi="Arial" w:cs="Arial"/>
-          <w:b/>
-          <w:sz w:val="22"/>
-          <w:szCs w:val="22"/>
-        </w:rPr>
-        <w:t xml:space="preserve"> about unpleasant experiences or things that made you feel bad?</w:t>
-      </w:r>
-    </w:p>
-    <w:p>
-      <w:pPr>
-        <w:numPr>
-          <w:ilvl w:val="1"/>
-          <w:numId w:val="1"/>
-        </w:numPr>
-        <w:spacing w:after="0" w:line="240" w:lineRule="auto"/>
-        <w:rPr>
-          <w:rFonts w:ascii="Arial" w:eastAsia="Arial" w:hAnsi="Arial" w:cs="Arial"/>
-          <w:sz w:val="22"/>
-          <w:szCs w:val="22"/>
-        </w:rPr>
-      </w:pPr>
-      <w:r>
-        <w:rPr>
-          <w:rFonts w:ascii="Arial" w:eastAsia="Arial" w:hAnsi="Arial" w:cs="Arial"/>
-          <w:sz w:val="22"/>
-          <w:szCs w:val="22"/>
-        </w:rPr>
-        <w:t>Not at all</w:t>
-      </w:r>
-    </w:p>
-    <w:p>
-      <w:pPr>
-        <w:numPr>
-          <w:ilvl w:val="1"/>
-          <w:numId w:val="1"/>
-        </w:numPr>
-        <w:spacing w:after="0" w:line="240" w:lineRule="auto"/>
-        <w:rPr>
-          <w:rFonts w:ascii="Arial" w:eastAsia="Arial" w:hAnsi="Arial" w:cs="Arial"/>
-          <w:sz w:val="22"/>
-          <w:szCs w:val="22"/>
-        </w:rPr>
-      </w:pPr>
-      <w:r>
-        <w:rPr>
-          <w:rFonts w:ascii="Arial" w:eastAsia="Arial" w:hAnsi="Arial" w:cs="Arial"/>
-          <w:sz w:val="22"/>
-          <w:szCs w:val="22"/>
-        </w:rPr>
-        <w:t>Rarely</w:t>
-      </w:r>
-    </w:p>
-    <w:p>
-      <w:pPr>
-        <w:numPr>
-          <w:ilvl w:val="1"/>
-          <w:numId w:val="1"/>
-        </w:numPr>
-        <w:spacing w:after="0" w:line="240" w:lineRule="auto"/>
-        <w:rPr>
-          <w:rFonts w:ascii="Arial" w:eastAsia="Arial" w:hAnsi="Arial" w:cs="Arial"/>
-          <w:sz w:val="22"/>
-          <w:szCs w:val="22"/>
-        </w:rPr>
-      </w:pPr>
-      <w:r>
-        <w:rPr>
-          <w:rFonts w:ascii="Arial" w:eastAsia="Arial" w:hAnsi="Arial" w:cs="Arial"/>
-          <w:sz w:val="22"/>
-          <w:szCs w:val="22"/>
-        </w:rPr>
-        <w:t>Occasionally</w:t>
-      </w:r>
-    </w:p>
-    <w:p>
-      <w:pPr>
-        <w:numPr>
-          <w:ilvl w:val="1"/>
-          <w:numId w:val="1"/>
-        </w:numPr>
-        <w:spacing w:after="0" w:line="240" w:lineRule="auto"/>
-        <w:rPr>
-          <w:rFonts w:ascii="Arial" w:eastAsia="Arial" w:hAnsi="Arial" w:cs="Arial"/>
-          <w:sz w:val="22"/>
-          <w:szCs w:val="22"/>
-        </w:rPr>
-      </w:pPr>
-      <w:r>
-        <w:rPr>
-          <w:rFonts w:ascii="Arial" w:eastAsia="Arial" w:hAnsi="Arial" w:cs="Arial"/>
-          <w:sz w:val="22"/>
-          <w:szCs w:val="22"/>
-        </w:rPr>
-        <w:t>Often</w:t>
-      </w:r>
-    </w:p>
-    <w:p>
-      <w:pPr>
-        <w:numPr>
-          <w:ilvl w:val="1"/>
-          <w:numId w:val="1"/>
-        </w:numPr>
-        <w:spacing w:after="0" w:line="240" w:lineRule="auto"/>
-        <w:rPr>
-          <w:rFonts w:ascii="Arial" w:eastAsia="Arial" w:hAnsi="Arial" w:cs="Arial"/>
-          <w:sz w:val="22"/>
-          <w:szCs w:val="22"/>
-        </w:rPr>
-      </w:pPr>
-      <w:r>
-        <w:rPr>
-          <w:rFonts w:ascii="Arial" w:eastAsia="Arial" w:hAnsi="Arial" w:cs="Arial"/>
-          <w:sz w:val="22"/>
-          <w:szCs w:val="22"/>
-        </w:rPr>
-        <w:t>A lot of the time</w:t>
-      </w:r>
-    </w:p>
-    <w:p>
-      <w:pPr>
         <w:rPr>
           <w:rFonts w:ascii="Arial" w:eastAsiaTheme="majorEastAsia" w:hAnsi="Arial" w:cstheme="majorBidi"/>
           <w:b/>
@@ -8006,31 +7512,7 @@
           <w:szCs w:val="22"/>
           <w:highlight w:val="white"/>
         </w:rPr>
-        <w:t xml:space="preserve">... using social media (e.g., Facetime, Facebook, Instagram, Snapchat, Twitter, </w:t>
-      </w:r>
-      <w:proofErr w:type="spellStart"/>
-      <w:r>
-        <w:rPr>
-          <w:rFonts w:ascii="Arial" w:eastAsia="Arial" w:hAnsi="Arial" w:cs="Arial"/>
-          <w:b/>
-          <w:bCs/>
-          <w:sz w:val="22"/>
-          <w:szCs w:val="22"/>
-          <w:highlight w:val="white"/>
-        </w:rPr>
-        <w:t>TikTok</w:t>
-      </w:r>
-      <w:proofErr w:type="spellEnd"/>
-      <w:r>
-        <w:rPr>
-          <w:rFonts w:ascii="Arial" w:eastAsia="Arial" w:hAnsi="Arial" w:cs="Arial"/>
-          <w:b/>
-          <w:bCs/>
-          <w:sz w:val="22"/>
-          <w:szCs w:val="22"/>
-          <w:highlight w:val="white"/>
-        </w:rPr>
-        <w:t>)?</w:t>
+        <w:t>... using social media (e.g., Facetime, Facebook, Instagram, Snapchat, Twitter, TikTok)?</w:t>
       </w:r>
     </w:p>
     <w:p>
@@ -9445,7 +8927,6 @@
     </w:p>
     <w:p>
       <w:pPr>
-        <w:spacing w:after="0" w:line="240" w:lineRule="auto"/>
         <w:rPr>
           <w:rFonts w:ascii="Arial" w:eastAsiaTheme="majorEastAsia" w:hAnsi="Arial" w:cstheme="majorBidi"/>
           <w:b/>
@@ -9460,23 +8941,6 @@
     </w:p>
     <w:p>
       <w:pPr>
-        <w:rPr>
-          <w:rFonts w:ascii="Arial" w:eastAsiaTheme="majorEastAsia" w:hAnsi="Arial" w:cstheme="majorBidi"/>
-          <w:b/>
-          <w:sz w:val="28"/>
-          <w:szCs w:val="28"/>
-        </w:rPr>
-      </w:pPr>
-      <w:r>
-        <w:rPr>
-          <w:sz w:val="28"/>
-          <w:szCs w:val="28"/>
-        </w:rPr>
-        <w:br w:type="page"/>
-      </w:r>
-    </w:p>
-    <w:p>
-      <w:pPr>
         <w:pStyle w:val="Heading2"/>
         <w:spacing w:after="0" w:line="240" w:lineRule="auto"/>
         <w:rPr>
@@ -9490,7 +8954,6 @@
           <w:sz w:val="28"/>
           <w:szCs w:val="28"/>
         </w:rPr>
-        <w:lastRenderedPageBreak/>
         <w:t>ADDITIONAL CONCERNS AND COMMENTS</w:t>
       </w:r>
     </w:p>
@@ -9742,6 +9205,7 @@
 <w:hdr xmlns:wpc="http://schemas.microsoft.com/office/word/2010/wordprocessingCanvas" xmlns:cx="http://schemas.microsoft.com/office/drawing/2014/chartex" xmlns:cx1="http://schemas.microsoft.com/office/drawing/2015/9/8/chartex" xmlns:cx2="http://schemas.microsoft.com/office/drawing/2015/10/21/chartex" xmlns:cx3="http://schemas.microsoft.com/office/drawing/2016/5/9/chartex" xmlns:cx4="http://schemas.microsoft.com/office/drawing/2016/5/10/chartex" xmlns:cx5="http://schemas.microsoft.com/office/drawing/2016/5/11/chartex" xmlns:cx6="http://schemas.microsoft.com/office/drawing/2016/5/12/chartex" xmlns:cx7="http://schemas.microsoft.com/office/drawing/2016/5/13/chartex" xmlns:cx8="http://schemas.microsoft.com/office/drawing/2016/5/14/chartex" xmlns:mc="http://schemas.openxmlformats.org/markup-compatibility/2006" xmlns:aink="http://schemas.microsoft.com/office/drawing/2016/ink" xmlns:am3d="http://schemas.microsoft.com/office/drawing/2017/model3d" xmlns:o="urn:schemas-microsoft-com:office:office" xmlns:r="http://schemas.openxmlformats.org/officeDocument/2006/relationships" xmlns:m="http://schemas.openxmlformats.org/officeDocument/2006/math" xmlns:v="urn:schemas-microsoft-com:vml" xmlns:wp14="http://schemas.microsoft.com/office/word/2010/wordprocessingDrawing" xmlns:wp="http://schemas.openxmlformats.org/drawingml/2006/wordprocessingDrawing" xmlns:w10="urn:schemas-microsoft-com:office:word" xmlns:w="http://schemas.openxmlformats.org/wordprocessingml/2006/main" xmlns:w14="http://schemas.microsoft.com/office/word/2010/wordml" xmlns:w15="http://schemas.microsoft.com/office/word/2012/wordml" xmlns:w16cid="http://schemas.microsoft.com/office/word/2016/wordml/cid" xmlns:w16se="http://schemas.microsoft.com/office/word/2015/wordml/symex" xmlns:wpg="http://schemas.microsoft.com/office/word/2010/wordprocessingGroup" xmlns:wpi="http://schemas.microsoft.com/office/word/2010/wordprocessingInk" xmlns:wne="http://schemas.microsoft.com/office/word/2006/wordml" xmlns:wps="http://schemas.microsoft.com/office/word/2010/wordprocessingShape" mc:Ignorable="w14 w15 w16se w16cid wp14">
   <w:p>
     <w:pPr>
+      <w:jc w:val="center"/>
       <w:rPr>
         <w:rFonts w:ascii="Arial" w:eastAsia="Arial" w:hAnsi="Arial" w:cs="Arial"/>
         <w:color w:val="0000FF"/>
@@ -9897,7 +9361,16 @@
         <w:sz w:val="22"/>
         <w:szCs w:val="22"/>
       </w:rPr>
-      <w:t xml:space="preserve">Brief </w:t>
+      <w:t>Current</w:t>
+    </w:r>
+    <w:r>
+      <w:rPr>
+        <w:rFonts w:ascii="Arial" w:eastAsia="Arial" w:hAnsi="Arial" w:cs="Arial"/>
+        <w:color w:val="0000FF"/>
+        <w:sz w:val="22"/>
+        <w:szCs w:val="22"/>
+      </w:rPr>
+      <w:t xml:space="preserve"> </w:t>
     </w:r>
     <w:r>
       <w:rPr>
@@ -13100,35 +12573,6 @@
 </file>
 
 <file path=customXml/item1.xml><?xml version="1.0" encoding="utf-8"?>
-<s:customData xmlns="http://www.wps.cn/officeDocument/2013/wpsCustomData" xmlns:s="http://www.wps.cn/officeDocument/2013/wpsCustomData">
-  <customSectProps>
-    <customSectPr/>
-  </customSectProps>
-</s:customData>
-</file>
-
-<file path=customXml/item2.xml><?xml version="1.0" encoding="utf-8"?>
-<go:gDocsCustomXmlDataStorage xmlns:go="http://customooxmlschemas.google.com/" xmlns:r="http://schemas.openxmlformats.org/officeDocument/2006/relationships">
-  <go:docsCustomData xmlns:go="http://customooxmlschemas.google.com/" roundtripDataSignature="AMtx7mjeDbQF1ZEDEJQtKTt5mfMz1Prp/g==">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</go:docsCustomData>
-</go:gDocsCustomXmlDataStorage>
-</file>
-
-<file path=customXml/item3.xml><?xml version="1.0" encoding="utf-8"?>
-<p:properties xmlns:p="http://schemas.microsoft.com/office/2006/metadata/properties" xmlns:xsi="http://www.w3.org/2001/XMLSchema-instance" xmlns:pc="http://schemas.microsoft.com/office/infopath/2007/PartnerControls">
-  <documentManagement/>
-</p:properties>
-</file>
-
-<file path=customXml/item4.xml><?xml version="1.0" encoding="utf-8"?>
-<?mso-contentType ?>
-<FormTemplates xmlns="http://schemas.microsoft.com/sharepoint/v3/contenttype/forms">
-  <Display>DocumentLibraryForm</Display>
-  <Edit>DocumentLibraryForm</Edit>
-  <New>DocumentLibraryForm</New>
-</FormTemplates>
-</file>
-
-<file path=customXml/item5.xml><?xml version="1.0" encoding="utf-8"?>
 <ct:contentTypeSchema xmlns:ct="http://schemas.microsoft.com/office/2006/metadata/contentType" xmlns:ma="http://schemas.microsoft.com/office/2006/metadata/properties/metaAttributes" ct:_="" ma:_="" ma:contentTypeName="Document" ma:contentTypeID="0x010100CB7BB2FBCB927B44AFF60B3A7C72B6FE" ma:contentTypeVersion="7" ma:contentTypeDescription="Create a new document." ma:contentTypeScope="" ma:versionID="56d6a8a33833d72f8cb1449f6d6318eb">
   <xsd:schema xmlns:xsd="http://www.w3.org/2001/XMLSchema" xmlns:xs="http://www.w3.org/2001/XMLSchema" xmlns:p="http://schemas.microsoft.com/office/2006/metadata/properties" xmlns:ns3="3880034e-1ec0-45ee-9dc7-129937ff75a7" targetNamespace="http://schemas.microsoft.com/office/2006/metadata/properties" ma:root="true" ma:fieldsID="58fce115751f227f4675cf9e91821566" ns3:_="">
     <xsd:import namespace="3880034e-1ec0-45ee-9dc7-129937ff75a7"/>
@@ -13292,45 +12736,40 @@
 </ct:contentTypeSchema>
 </file>
 
-<file path=customXml/item6.xml><?xml version="1.0" encoding="utf-8"?>
+<file path=customXml/item2.xml><?xml version="1.0" encoding="utf-8"?>
 <b:Sources xmlns:b="http://schemas.openxmlformats.org/officeDocument/2006/bibliography" xmlns="http://schemas.openxmlformats.org/officeDocument/2006/bibliography" SelectedStyle="/APASixthEditionOfficeOnline.xsl" StyleName="APA" Version="6"/>
 </file>
 
-<file path=customXml/itemProps1.xml><?xml version="1.0" encoding="utf-8"?>
-<ds:datastoreItem xmlns:ds="http://schemas.openxmlformats.org/officeDocument/2006/customXml" ds:itemID="{B1977F7D-205B-4081-913C-38D41E755F92}">
-  <ds:schemaRefs>
-    <ds:schemaRef ds:uri="http://www.wps.cn/officeDocument/2013/wpsCustomData"/>
-  </ds:schemaRefs>
-</ds:datastoreItem>
+<file path=customXml/item3.xml><?xml version="1.0" encoding="utf-8"?>
+<s:customData xmlns="http://www.wps.cn/officeDocument/2013/wpsCustomData" xmlns:s="http://www.wps.cn/officeDocument/2013/wpsCustomData">
+  <customSectProps>
+    <customSectPr/>
+  </customSectProps>
+</s:customData>
 </file>
 
-<file path=customXml/itemProps2.xml><?xml version="1.0" encoding="utf-8"?>
-<ds:datastoreItem xmlns:ds="http://schemas.openxmlformats.org/officeDocument/2006/customXml" ds:itemID="{11111111-1234-1234-1234-123412341234}">
-  <ds:schemaRefs>
-    <ds:schemaRef ds:uri="http://customooxmlschemas.google.com/"/>
-    <ds:schemaRef ds:uri="http://schemas.openxmlformats.org/officeDocument/2006/relationships"/>
-  </ds:schemaRefs>
-</ds:datastoreItem>
+<file path=customXml/item4.xml><?xml version="1.0" encoding="utf-8"?>
+<go:gDocsCustomXmlDataStorage xmlns:go="http://customooxmlschemas.google.com/" xmlns:r="http://schemas.openxmlformats.org/officeDocument/2006/relationships">
+  <go:docsCustomData xmlns:go="http://customooxmlschemas.google.com/" roundtripDataSignature="AMtx7mjeDbQF1ZEDEJQtKTt5mfMz1Prp/g==">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</go:docsCustomData>
+</go:gDocsCustomXmlDataStorage>
 </file>
 
-<file path=customXml/itemProps3.xml><?xml version="1.0" encoding="utf-8"?>
-<ds:datastoreItem xmlns:ds="http://schemas.openxmlformats.org/officeDocument/2006/customXml" ds:itemID="{01D4D48E-7C44-414D-84E7-B928273B1B98}">
-  <ds:schemaRefs>
-    <ds:schemaRef ds:uri="http://schemas.microsoft.com/office/2006/metadata/properties"/>
-    <ds:schemaRef ds:uri="http://schemas.microsoft.com/office/infopath/2007/PartnerControls"/>
-  </ds:schemaRefs>
-</ds:datastoreItem>
+<file path=customXml/item5.xml><?xml version="1.0" encoding="utf-8"?>
+<p:properties xmlns:p="http://schemas.microsoft.com/office/2006/metadata/properties" xmlns:xsi="http://www.w3.org/2001/XMLSchema-instance" xmlns:pc="http://schemas.microsoft.com/office/infopath/2007/PartnerControls">
+  <documentManagement/>
+</p:properties>
 </file>
 
-<file path=customXml/itemProps4.xml><?xml version="1.0" encoding="utf-8"?>
-<ds:datastoreItem xmlns:ds="http://schemas.openxmlformats.org/officeDocument/2006/customXml" ds:itemID="{C64EC61A-6E6C-4D95-BE4E-0B3D35FD50C2}">
-  <ds:schemaRefs>
-    <ds:schemaRef ds:uri="http://schemas.microsoft.com/sharepoint/v3/contenttype/forms"/>
-  </ds:schemaRefs>
-</ds:datastoreItem>
+<file path=customXml/item6.xml><?xml version="1.0" encoding="utf-8"?>
+<?mso-contentType ?>
+<FormTemplates xmlns="http://schemas.microsoft.com/sharepoint/v3/contenttype/forms">
+  <Display>DocumentLibraryForm</Display>
+  <Edit>DocumentLibraryForm</Edit>
+  <New>DocumentLibraryForm</New>
+</FormTemplates>
 </file>
 
-<file path=customXml/itemProps5.xml><?xml version="1.0" encoding="utf-8"?>
+<file path=customXml/itemProps1.xml><?xml version="1.0" encoding="utf-8"?>
 <ds:datastoreItem xmlns:ds="http://schemas.openxmlformats.org/officeDocument/2006/customXml" ds:itemID="{DEDE37C8-4709-4A30-8701-BC1B7FEA0AAC}">
   <ds:schemaRefs>
     <ds:schemaRef ds:uri="http://schemas.microsoft.com/office/2006/metadata/contentType"/>
@@ -13348,10 +12787,44 @@
 </ds:datastoreItem>
 </file>
 
-<file path=customXml/itemProps6.xml><?xml version="1.0" encoding="utf-8"?>
+<file path=customXml/itemProps2.xml><?xml version="1.0" encoding="utf-8"?>
 <ds:datastoreItem xmlns:ds="http://schemas.openxmlformats.org/officeDocument/2006/customXml" ds:itemID="{82F06B72-A186-284B-9096-D43019C58269}">
   <ds:schemaRefs>
     <ds:schemaRef ds:uri="http://schemas.openxmlformats.org/officeDocument/2006/bibliography"/>
   </ds:schemaRefs>
 </ds:datastoreItem>
+</file>
+
+<file path=customXml/itemProps3.xml><?xml version="1.0" encoding="utf-8"?>
+<ds:datastoreItem xmlns:ds="http://schemas.openxmlformats.org/officeDocument/2006/customXml" ds:itemID="{B1977F7D-205B-4081-913C-38D41E755F92}">
+  <ds:schemaRefs>
+    <ds:schemaRef ds:uri="http://www.wps.cn/officeDocument/2013/wpsCustomData"/>
+  </ds:schemaRefs>
+</ds:datastoreItem>
+</file>
+
+<file path=customXml/itemProps4.xml><?xml version="1.0" encoding="utf-8"?>
+<ds:datastoreItem xmlns:ds="http://schemas.openxmlformats.org/officeDocument/2006/customXml" ds:itemID="{11111111-1234-1234-1234-123412341234}">
+  <ds:schemaRefs>
+    <ds:schemaRef ds:uri="http://customooxmlschemas.google.com/"/>
+    <ds:schemaRef ds:uri="http://schemas.openxmlformats.org/officeDocument/2006/relationships"/>
+  </ds:schemaRefs>
+</ds:datastoreItem>
+</file>
+
+<file path=customXml/itemProps5.xml><?xml version="1.0" encoding="utf-8"?>
+<ds:datastoreItem xmlns:ds="http://schemas.openxmlformats.org/officeDocument/2006/customXml" ds:itemID="{01D4D48E-7C44-414D-84E7-B928273B1B98}">
+  <ds:schemaRefs>
+    <ds:schemaRef ds:uri="http://schemas.microsoft.com/office/2006/metadata/properties"/>
+    <ds:schemaRef ds:uri="http://schemas.microsoft.com/office/infopath/2007/PartnerControls"/>
+  </ds:schemaRefs>
+</ds:datastoreItem>
+</file>
+
+<file path=customXml/itemProps6.xml><?xml version="1.0" encoding="utf-8"?>
+<ds:datastoreItem xmlns:ds="http://schemas.openxmlformats.org/officeDocument/2006/customXml" ds:itemID="{C64EC61A-6E6C-4D95-BE4E-0B3D35FD50C2}">
+  <ds:schemaRefs>
+    <ds:schemaRef ds:uri="http://schemas.microsoft.com/sharepoint/v3/contenttype/forms"/>
+  </ds:schemaRefs>
+</ds:datastoreItem>
 </file>
</xml_diff>